<commit_message>
all the codes so far i know
</commit_message>
<xml_diff>
--- a/mubasir264.docx
+++ b/mubasir264.docx
@@ -120,6 +120,363 @@
         <w:t>Git push origin main</w:t>
       </w:r>
     </w:p>
+    <w:p>
+      <w:r>
+        <w:t xml:space="preserve">Git log </w:t>
+      </w:r>
+    </w:p>
+    <w:p>
+      <w:r>
+        <w:t>Git lop -p</w:t>
+      </w:r>
+    </w:p>
+    <w:p>
+      <w:r>
+        <w:t>Git log –</w:t>
+      </w:r>
+      <w:proofErr w:type="spellStart"/>
+      <w:r>
+        <w:t>oneline</w:t>
+      </w:r>
+      <w:proofErr w:type="spellEnd"/>
+    </w:p>
+    <w:p/>
+    <w:p/>
+    <w:p/>
+    <w:p>
+      <w:r>
+        <w:t xml:space="preserve">Main </w:t>
+      </w:r>
+      <w:proofErr w:type="spellStart"/>
+      <w:r>
+        <w:t>commads</w:t>
+      </w:r>
+      <w:proofErr w:type="spellEnd"/>
+    </w:p>
+    <w:p>
+      <w:r>
+        <w:t xml:space="preserve">Git </w:t>
+      </w:r>
+      <w:proofErr w:type="spellStart"/>
+      <w:r>
+        <w:t>init</w:t>
+      </w:r>
+      <w:proofErr w:type="spellEnd"/>
+      <w:r>
+        <w:t xml:space="preserve"> (to </w:t>
+      </w:r>
+      <w:proofErr w:type="spellStart"/>
+      <w:r>
+        <w:t>init</w:t>
+      </w:r>
+      <w:proofErr w:type="spellEnd"/>
+      <w:r>
+        <w:t xml:space="preserve"> empty repo)</w:t>
+      </w:r>
+    </w:p>
+    <w:p>
+      <w:r>
+        <w:t>Git clone (to clone repository from remote source)</w:t>
+      </w:r>
+    </w:p>
+    <w:p>
+      <w:r>
+        <w:t xml:space="preserve">Git add (#adding specific file </w:t>
+      </w:r>
+      <w:proofErr w:type="spellStart"/>
+      <w:r>
+        <w:t>i.e</w:t>
+      </w:r>
+      <w:proofErr w:type="spellEnd"/>
+      <w:r>
+        <w:t xml:space="preserve"> git add filename</w:t>
+      </w:r>
+    </w:p>
+    <w:p>
+      <w:r>
+        <w:t>Git status (to show current status)</w:t>
+      </w:r>
+    </w:p>
+    <w:p>
+      <w:r>
+        <w:t>Git commit -m “commit message” (record change to the repo)</w:t>
+      </w:r>
+    </w:p>
+    <w:p>
+      <w:r>
+        <w:t xml:space="preserve">Git branch </w:t>
+      </w:r>
+      <w:proofErr w:type="gramStart"/>
+      <w:r>
+        <w:t>( list</w:t>
+      </w:r>
+      <w:proofErr w:type="gramEnd"/>
+      <w:r>
+        <w:t xml:space="preserve"> of branch)</w:t>
+      </w:r>
+    </w:p>
+    <w:p>
+      <w:r>
+        <w:t xml:space="preserve">Git branch </w:t>
+      </w:r>
+      <w:proofErr w:type="spellStart"/>
+      <w:r>
+        <w:t>branch</w:t>
+      </w:r>
+      <w:proofErr w:type="spellEnd"/>
+      <w:r>
+        <w:t xml:space="preserve"> name (to create new branch)</w:t>
+      </w:r>
+    </w:p>
+    <w:p>
+      <w:r>
+        <w:t xml:space="preserve">Git checkout (switches exiting branch) </w:t>
+      </w:r>
+      <w:proofErr w:type="spellStart"/>
+      <w:r>
+        <w:t>i.e</w:t>
+      </w:r>
+      <w:proofErr w:type="spellEnd"/>
+      <w:r>
+        <w:t xml:space="preserve"> git checkout branch name or -b new branch name</w:t>
+      </w:r>
+    </w:p>
+    <w:p>
+      <w:r>
+        <w:t xml:space="preserve">Git merge (combines change into current </w:t>
+      </w:r>
+      <w:r>
+        <w:t xml:space="preserve">branch) </w:t>
+      </w:r>
+      <w:proofErr w:type="spellStart"/>
+      <w:r>
+        <w:t>i.e</w:t>
+      </w:r>
+      <w:proofErr w:type="spellEnd"/>
+      <w:r>
+        <w:t xml:space="preserve"> git merge branch name</w:t>
+      </w:r>
+    </w:p>
+    <w:p>
+      <w:r>
+        <w:t xml:space="preserve">Git remote -v </w:t>
+      </w:r>
+    </w:p>
+    <w:p>
+      <w:r>
+        <w:t xml:space="preserve">Git remote add origin &lt;repo </w:t>
+      </w:r>
+      <w:proofErr w:type="spellStart"/>
+      <w:r>
+        <w:t>url</w:t>
+      </w:r>
+      <w:proofErr w:type="spellEnd"/>
+      <w:r>
+        <w:t>&gt;</w:t>
+      </w:r>
+    </w:p>
+    <w:p>
+      <w:r>
+        <w:lastRenderedPageBreak/>
+        <w:t>Git fetch (</w:t>
+      </w:r>
+      <w:proofErr w:type="spellStart"/>
+      <w:r>
+        <w:t>downlode</w:t>
+      </w:r>
+      <w:proofErr w:type="spellEnd"/>
+      <w:r>
+        <w:t xml:space="preserve"> object from </w:t>
+      </w:r>
+      <w:proofErr w:type="gramStart"/>
+      <w:r>
+        <w:t>other</w:t>
+      </w:r>
+      <w:proofErr w:type="gramEnd"/>
+      <w:r>
+        <w:t xml:space="preserve"> repo)</w:t>
+      </w:r>
+    </w:p>
+    <w:p>
+      <w:r>
+        <w:t>Git pull origin main</w:t>
+      </w:r>
+    </w:p>
+    <w:p>
+      <w:r>
+        <w:t>Git push origin main</w:t>
+      </w:r>
+    </w:p>
+    <w:p>
+      <w:r>
+        <w:t>Git reset</w:t>
+      </w:r>
+    </w:p>
+    <w:p>
+      <w:r>
+        <w:t xml:space="preserve">Git </w:t>
+      </w:r>
+      <w:proofErr w:type="gramStart"/>
+      <w:r>
+        <w:t>revert</w:t>
+      </w:r>
+      <w:proofErr w:type="gramEnd"/>
+    </w:p>
+    <w:p>
+      <w:r>
+        <w:t>Git checkout</w:t>
+      </w:r>
+    </w:p>
+    <w:p>
+      <w:r>
+        <w:t>Git stash</w:t>
+      </w:r>
+    </w:p>
+    <w:p>
+      <w:r>
+        <w:t>Git tag</w:t>
+      </w:r>
+    </w:p>
+    <w:p/>
+    <w:p/>
+    <w:p/>
+    <w:p/>
+    <w:p>
+      <w:r>
+        <w:t xml:space="preserve">Ls        - list </w:t>
+      </w:r>
+      <w:proofErr w:type="spellStart"/>
+      <w:r>
+        <w:t>dir</w:t>
+      </w:r>
+      <w:proofErr w:type="spellEnd"/>
+    </w:p>
+    <w:p>
+      <w:r>
+        <w:t xml:space="preserve">Cd       - change </w:t>
+      </w:r>
+      <w:proofErr w:type="spellStart"/>
+      <w:r>
+        <w:t>dir</w:t>
+      </w:r>
+      <w:proofErr w:type="spellEnd"/>
+    </w:p>
+    <w:p>
+      <w:r>
+        <w:t>Cd /m/</w:t>
+      </w:r>
+      <w:proofErr w:type="spellStart"/>
+      <w:r>
+        <w:t>mubasir</w:t>
+      </w:r>
+      <w:proofErr w:type="spellEnd"/>
+      <w:r>
+        <w:t>-project</w:t>
+      </w:r>
+    </w:p>
+    <w:p>
+      <w:proofErr w:type="spellStart"/>
+      <w:r>
+        <w:t>Pwd</w:t>
+      </w:r>
+      <w:proofErr w:type="spellEnd"/>
+      <w:r>
+        <w:t xml:space="preserve">    - print working </w:t>
+      </w:r>
+      <w:proofErr w:type="spellStart"/>
+      <w:r>
+        <w:t>dir</w:t>
+      </w:r>
+      <w:proofErr w:type="spellEnd"/>
+    </w:p>
+    <w:p>
+      <w:proofErr w:type="spellStart"/>
+      <w:r>
+        <w:t>Mkdir</w:t>
+      </w:r>
+      <w:proofErr w:type="spellEnd"/>
+      <w:r>
+        <w:t xml:space="preserve"> -making new </w:t>
+      </w:r>
+      <w:proofErr w:type="spellStart"/>
+      <w:r>
+        <w:t>dir</w:t>
+      </w:r>
+      <w:proofErr w:type="spellEnd"/>
+    </w:p>
+    <w:p>
+      <w:proofErr w:type="spellStart"/>
+      <w:r>
+        <w:t>Mkdir</w:t>
+      </w:r>
+      <w:proofErr w:type="spellEnd"/>
+      <w:r>
+        <w:t xml:space="preserve"> </w:t>
+      </w:r>
+      <w:proofErr w:type="spellStart"/>
+      <w:r>
+        <w:t>mubasir</w:t>
+      </w:r>
+      <w:proofErr w:type="spellEnd"/>
+      <w:r>
+        <w:t>-project</w:t>
+      </w:r>
+    </w:p>
+    <w:p>
+      <w:r>
+        <w:t xml:space="preserve">Cp       -copy file or </w:t>
+      </w:r>
+      <w:proofErr w:type="spellStart"/>
+      <w:r>
+        <w:t>dir</w:t>
+      </w:r>
+      <w:proofErr w:type="spellEnd"/>
+    </w:p>
+    <w:p>
+      <w:r>
+        <w:t xml:space="preserve">Rm -remove file or </w:t>
+      </w:r>
+      <w:proofErr w:type="spellStart"/>
+      <w:r>
+        <w:t>dir</w:t>
+      </w:r>
+      <w:proofErr w:type="spellEnd"/>
+    </w:p>
+    <w:p>
+      <w:proofErr w:type="gramStart"/>
+      <w:r>
+        <w:t>Mv :</w:t>
+      </w:r>
+      <w:proofErr w:type="gramEnd"/>
+      <w:r>
+        <w:t xml:space="preserve"> move file</w:t>
+      </w:r>
+    </w:p>
+    <w:p>
+      <w:r>
+        <w:t xml:space="preserve">Mv </w:t>
+      </w:r>
+      <w:proofErr w:type="gramStart"/>
+      <w:r>
+        <w:t>mubasir264.docx ,</w:t>
+      </w:r>
+      <w:proofErr w:type="gramEnd"/>
+      <w:r>
+        <w:t xml:space="preserve"> mubasir264.txt</w:t>
+      </w:r>
+    </w:p>
+    <w:p>
+      <w:r>
+        <w:t>Touch – to create empty file</w:t>
+      </w:r>
+    </w:p>
+    <w:p>
+      <w:r>
+        <w:t>Cat – concatenate and display files</w:t>
+      </w:r>
+    </w:p>
+    <w:p/>
+    <w:p/>
     <w:p/>
     <w:p/>
     <w:p/>

</xml_diff>

<commit_message>
new code added git restore
</commit_message>
<xml_diff>
--- a/mubasir264.docx
+++ b/mubasir264.docx
@@ -337,7 +337,21 @@
         <w:t>Git tag</w:t>
       </w:r>
     </w:p>
-    <w:p/>
+    <w:p>
+      <w:r>
+        <w:t xml:space="preserve">Git restore –staged file name (when file being staged want bring back to working </w:t>
+      </w:r>
+      <w:proofErr w:type="spellStart"/>
+      <w:proofErr w:type="gramStart"/>
+      <w:r>
+        <w:t>dir</w:t>
+      </w:r>
+      <w:proofErr w:type="spellEnd"/>
+      <w:r>
+        <w:t xml:space="preserve"> )</w:t>
+      </w:r>
+      <w:proofErr w:type="gramEnd"/>
+    </w:p>
     <w:p/>
     <w:p/>
     <w:p/>

</xml_diff>

<commit_message>
merger of branch learned
</commit_message>
<xml_diff>
--- a/mubasir264.docx
+++ b/mubasir264.docx
@@ -527,6 +527,16 @@
       </w:r>
     </w:p>
     <w:p/>
+    <w:p>
+      <w:r>
+        <w:t xml:space="preserve"> Git checkout main(branch) </w:t>
+      </w:r>
+    </w:p>
+    <w:p>
+      <w:r>
+        <w:t>Git merge merging branch</w:t>
+      </w:r>
+    </w:p>
     <w:p/>
     <w:p/>
     <w:p/>

</xml_diff>

<commit_message>
ask about diff between clone and fork
</commit_message>
<xml_diff>
--- a/mubasir264.docx
+++ b/mubasir264.docx
@@ -537,7 +537,12 @@
         <w:t>Git merge merging branch</w:t>
       </w:r>
     </w:p>
-    <w:p/>
+    <w:p>
+      <w:r>
+        <w:lastRenderedPageBreak/>
+        <w:t xml:space="preserve">Ask about clone and fork </w:t>
+      </w:r>
+    </w:p>
     <w:p/>
     <w:p/>
     <w:p/>
@@ -674,38 +679,23 @@
                     </wps:style>
                     <wps:txbx>
                       <w:txbxContent>
-                        <w:sdt>
-                          <w:sdtPr>
+                        <w:p>
+                          <w:pPr>
+                            <w:pStyle w:val="Header"/>
+                            <w:jc w:val="center"/>
                             <w:rPr>
                               <w:caps/>
                               <w:color w:val="FFFFFF" w:themeColor="background1"/>
                             </w:rPr>
-                            <w:alias w:val="Title"/>
-                            <w:tag w:val=""/>
-                            <w:id w:val="1189017394"/>
-                            <w:dataBinding w:prefixMappings="xmlns:ns0='http://purl.org/dc/elements/1.1/' xmlns:ns1='http://schemas.openxmlformats.org/package/2006/metadata/core-properties' " w:xpath="/ns1:coreProperties[1]/ns0:title[1]" w:storeItemID="{6C3C8BC8-F283-45AE-878A-BAB7291924A1}"/>
-                            <w:text/>
-                          </w:sdtPr>
-                          <w:sdtContent>
-                            <w:p>
-                              <w:pPr>
-                                <w:pStyle w:val="Header"/>
-                                <w:jc w:val="center"/>
-                                <w:rPr>
-                                  <w:caps/>
-                                  <w:color w:val="FFFFFF" w:themeColor="background1"/>
-                                </w:rPr>
-                              </w:pPr>
-                              <w:r>
-                                <w:rPr>
-                                  <w:caps/>
-                                  <w:color w:val="FFFFFF" w:themeColor="background1"/>
-                                </w:rPr>
-                                <w:t>mubasir project</w:t>
-                              </w:r>
-                            </w:p>
-                          </w:sdtContent>
-                        </w:sdt>
+                          </w:pPr>
+                          <w:r>
+                            <w:rPr>
+                              <w:caps/>
+                              <w:color w:val="FFFFFF" w:themeColor="background1"/>
+                            </w:rPr>
+                            <w:t>mubasir project</w:t>
+                          </w:r>
+                        </w:p>
                       </w:txbxContent>
                     </wps:txbx>
                     <wps:bodyPr rot="0" spcFirstLastPara="0" vertOverflow="overflow" horzOverflow="overflow" vert="horz" wrap="square" lIns="91440" tIns="45720" rIns="91440" bIns="45720" numCol="1" spcCol="0" rtlCol="0" fromWordArt="0" anchor="ctr" anchorCtr="0" forceAA="0" compatLnSpc="1">
@@ -731,38 +721,23 @@
             <v:rect w14:anchorId="54EC712F" id="Rectangle 200" o:spid="_x0000_s1026" style="position:absolute;margin-left:0;margin-top:0;width:468.5pt;height:21.3pt;z-index:-251657216;visibility:visible;mso-wrap-style:square;mso-width-percent:1000;mso-height-percent:27;mso-top-percent:45;mso-wrap-distance-left:9.35pt;mso-wrap-distance-top:0;mso-wrap-distance-right:9.35pt;mso-wrap-distance-bottom:0;mso-position-horizontal:center;mso-position-horizontal-relative:margin;mso-position-vertical-relative:page;mso-width-percent:1000;mso-height-percent:27;mso-top-percent:45;mso-width-relative:margin;mso-height-relative:page;v-text-anchor:middle" o:gfxdata="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" o:allowoverlap="f" fillcolor="#4472c4 [3204]" stroked="f" strokeweight="1pt">
               <v:textbox style="mso-fit-shape-to-text:t">
                 <w:txbxContent>
-                  <w:sdt>
-                    <w:sdtPr>
+                  <w:p>
+                    <w:pPr>
+                      <w:pStyle w:val="Header"/>
+                      <w:jc w:val="center"/>
                       <w:rPr>
                         <w:caps/>
                         <w:color w:val="FFFFFF" w:themeColor="background1"/>
                       </w:rPr>
-                      <w:alias w:val="Title"/>
-                      <w:tag w:val=""/>
-                      <w:id w:val="1189017394"/>
-                      <w:dataBinding w:prefixMappings="xmlns:ns0='http://purl.org/dc/elements/1.1/' xmlns:ns1='http://schemas.openxmlformats.org/package/2006/metadata/core-properties' " w:xpath="/ns1:coreProperties[1]/ns0:title[1]" w:storeItemID="{6C3C8BC8-F283-45AE-878A-BAB7291924A1}"/>
-                      <w:text/>
-                    </w:sdtPr>
-                    <w:sdtContent>
-                      <w:p>
-                        <w:pPr>
-                          <w:pStyle w:val="Header"/>
-                          <w:jc w:val="center"/>
-                          <w:rPr>
-                            <w:caps/>
-                            <w:color w:val="FFFFFF" w:themeColor="background1"/>
-                          </w:rPr>
-                        </w:pPr>
-                        <w:r>
-                          <w:rPr>
-                            <w:caps/>
-                            <w:color w:val="FFFFFF" w:themeColor="background1"/>
-                          </w:rPr>
-                          <w:t>mubasir project</w:t>
-                        </w:r>
-                      </w:p>
-                    </w:sdtContent>
-                  </w:sdt>
+                    </w:pPr>
+                    <w:r>
+                      <w:rPr>
+                        <w:caps/>
+                        <w:color w:val="FFFFFF" w:themeColor="background1"/>
+                      </w:rPr>
+                      <w:t>mubasir project</w:t>
+                    </w:r>
+                  </w:p>
                 </w:txbxContent>
               </v:textbox>
               <w10:wrap type="square" anchorx="margin" anchory="page"/>

</xml_diff>